<commit_message>
Switch focus from PM10 to PM2.5
</commit_message>
<xml_diff>
--- a/docs/Aidan_Ben_Kyle_Dataset_Proposal.docx
+++ b/docs/Aidan_Ben_Kyle_Dataset_Proposal.docx
@@ -242,7 +242,13 @@
         <w:t xml:space="preserve">: </w:t>
       </w:r>
       <w:r>
-        <w:t>Air quality measures will be chosen based on data availability and with emphasis given to parameters that have a significant impact on individual health. PM10 which measures air particulates will be considered.</w:t>
+        <w:t>Air quality measures will be chosen based on data availability and with emphasis given to parameters that have a significant impact on individual health. PM</w:t>
+      </w:r>
+      <w:r>
+        <w:t>2.5</w:t>
+      </w:r>
+      <w:r>
+        <w:t xml:space="preserve"> which measures air particulates will be considered.</w:t>
       </w:r>
     </w:p>
     <w:p>

</xml_diff>